<commit_message>
Added Frozen Lake MDP
</commit_message>
<xml_diff>
--- a/cbohan3-analysis.docx
+++ b/cbohan3-analysis.docx
@@ -74,7 +74,6 @@
         <w:t xml:space="preserve">reachability analysis, there are 1035 reachable states. </w:t>
       </w:r>
     </w:p>
-    <w:p/>
     <w:p>
       <w:pPr>
         <w:jc w:val="center"/>
@@ -163,11 +162,7 @@
       </w:r>
       <w:proofErr w:type="gramEnd"/>
       <w:r>
-        <w:t xml:space="preserve">, there are actually 36 times that many states (3 states for the first key * 3 states for the second key * 2 states for the first door * 2 states for the second door). The second interesting thing about this MDP is that it has many unreachable states. For example: its impossible to be anywhere past the first door while both keys are still on the ground. I’m not sure what impact, if any, this will have on policy iteration or value iteration. Another interesting characteristic is that there are several ways to get to the reward. The optimal way is </w:t>
-      </w:r>
-      <w:r>
-        <w:lastRenderedPageBreak/>
-        <w:t>to collect both keys first and then unlock both the doors. However, the keys can be collected in either order.</w:t>
+        <w:t>, there are actually 36 times that many states (3 states for the first key * 3 states for the second key * 2 states for the first door * 2 states for the second door). The second interesting thing about this MDP is that it has many unreachable states. For example: its impossible to be anywhere past the first door while both keys are still on the ground. I’m not sure what impact, if any, this will have on policy iteration or value iteration. Another interesting characteristic is that there are several ways to get to the reward. The optimal way is to collect both keys first and then unlock both the doors. However, the keys can be collected in either order.</w:t>
       </w:r>
     </w:p>
     <w:p/>
@@ -196,7 +191,6 @@
         <w:t>move in the correct direction to 50% (i.e. there is a 50% chance the agent will move in the correct direction and a 16.6% chance the agent will move in any of the other three directions) it took 136 iterations or .98 seconds to converge.</w:t>
       </w:r>
     </w:p>
-    <w:p/>
     <w:p>
       <w:pPr>
         <w:jc w:val="center"/>
@@ -306,8 +300,9 @@
       <w:r>
         <w:t>there is two slices for when the agent has just one of the keys, and finally there is one slice for when the agent has both keys.</w:t>
       </w:r>
-      <w:bookmarkStart w:id="0" w:name="_GoBack"/>
-      <w:bookmarkEnd w:id="0"/>
+      <w:r>
+        <w:t xml:space="preserve"> An important thing to note is that the way the policies are rendered is flipped vertically from how the visualizer renders the room. In the visualizer the starting room is on the bottom left, while on the policies visualizations is rendered on the top left.</w:t>
+      </w:r>
     </w:p>
     <w:p>
       <w:pPr>
@@ -319,9 +314,9 @@
         </w:rPr>
         <w:lastRenderedPageBreak/>
         <w:drawing>
-          <wp:inline distT="0" distB="0" distL="0" distR="0" wp14:anchorId="5D44989A" wp14:editId="06E8B9E5">
-            <wp:extent cx="5939790" cy="4623435"/>
-            <wp:effectExtent l="0" t="0" r="3810" b="5715"/>
+          <wp:inline distT="0" distB="0" distL="0" distR="0" wp14:anchorId="5D44989A" wp14:editId="761CA283">
+            <wp:extent cx="3329343" cy="2591506"/>
+            <wp:effectExtent l="0" t="0" r="4445" b="0"/>
             <wp:docPr id="16" name="Picture 16"/>
             <wp:cNvGraphicFramePr>
               <a:graphicFrameLocks xmlns:a="http://schemas.openxmlformats.org/drawingml/2006/main" noChangeAspect="1"/>
@@ -351,7 +346,7 @@
                   <pic:spPr bwMode="auto">
                     <a:xfrm>
                       <a:off x="0" y="0"/>
-                      <a:ext cx="5939790" cy="4623435"/>
+                      <a:ext cx="3355191" cy="2611626"/>
                     </a:xfrm>
                     <a:prstGeom prst="rect">
                       <a:avLst/>
@@ -366,6 +361,345 @@
             </a:graphic>
           </wp:inline>
         </w:drawing>
+      </w:r>
+    </w:p>
+    <w:p>
+      <w:pPr>
+        <w:pStyle w:val="Quote"/>
+        <w:rPr>
+          <w:sz w:val="18"/>
+          <w:szCs w:val="18"/>
+        </w:rPr>
+      </w:pPr>
+      <w:r>
+        <w:rPr>
+          <w:sz w:val="18"/>
+          <w:szCs w:val="18"/>
+        </w:rPr>
+        <w:t xml:space="preserve">Figure </w:t>
+      </w:r>
+      <w:r>
+        <w:rPr>
+          <w:sz w:val="18"/>
+          <w:szCs w:val="18"/>
+        </w:rPr>
+        <w:t>3</w:t>
+      </w:r>
+      <w:r>
+        <w:rPr>
+          <w:sz w:val="18"/>
+          <w:szCs w:val="18"/>
+        </w:rPr>
+        <w:t xml:space="preserve">: </w:t>
+      </w:r>
+      <w:r>
+        <w:rPr>
+          <w:sz w:val="18"/>
+          <w:szCs w:val="18"/>
+        </w:rPr>
+        <w:t xml:space="preserve">The top left image shows the policy when the agent has zero keys. The top right and bottom left images show the policy when the agent has one key, and the bottom right image shows the policy when the agent has both keys. </w:t>
+      </w:r>
+    </w:p>
+    <w:p/>
+    <w:p>
+      <w:r>
+        <w:t xml:space="preserve">From these policy visualizations, we can see that the policy that value iteration settled on was to go get </w:t>
+      </w:r>
+      <w:proofErr w:type="gramStart"/>
+      <w:r>
+        <w:t>both of the keys</w:t>
+      </w:r>
+      <w:proofErr w:type="gramEnd"/>
+      <w:r>
+        <w:t xml:space="preserve"> and then go to the reward.</w:t>
+      </w:r>
+    </w:p>
+    <w:p/>
+    <w:p>
+      <w:pPr>
+        <w:pStyle w:val="Heading3"/>
+      </w:pPr>
+      <w:r>
+        <w:t>Policy</w:t>
+      </w:r>
+      <w:r>
+        <w:t xml:space="preserve"> Iteration</w:t>
+      </w:r>
+    </w:p>
+    <w:p>
+      <w:r>
+        <w:t xml:space="preserve">Policy Iteration worked… weirdly on this MDP. </w:t>
+      </w:r>
+      <w:r>
+        <w:t>I made sure to keep the discount factor and max delta the same between the value iteration and policy iteration tests. With zero stochasticity, policy iteration took 33 iterations to converge compared to 31 of value iteration. Based on my understanding, policy iteration should always converge in fewer iterations than value iteration. I’m going to chalk this one up to the black box nature of Burlap’s value and policy iteration methods</w:t>
+      </w:r>
+      <w:r>
+        <w:t xml:space="preserve"> </w:t>
+      </w:r>
+      <w:r>
+        <w:t>(possible because VI is updating values in place in a random order?)</w:t>
+      </w:r>
+      <w:bookmarkStart w:id="0" w:name="_GoBack"/>
+      <w:bookmarkEnd w:id="0"/>
+      <w:r>
+        <w:t>. Another odd characteristic of policy iteration is that it converges in fewer iterations the more stochastic the world is.</w:t>
+      </w:r>
+    </w:p>
+    <w:p>
+      <w:pPr>
+        <w:jc w:val="center"/>
+      </w:pPr>
+      <w:r>
+        <w:rPr>
+          <w:noProof/>
+        </w:rPr>
+        <w:drawing>
+          <wp:inline distT="0" distB="0" distL="0" distR="0" wp14:anchorId="06BC041A" wp14:editId="023600E3">
+            <wp:extent cx="2939677" cy="1769517"/>
+            <wp:effectExtent l="0" t="0" r="0" b="2540"/>
+            <wp:docPr id="17" name="Picture 17"/>
+            <wp:cNvGraphicFramePr>
+              <a:graphicFrameLocks xmlns:a="http://schemas.openxmlformats.org/drawingml/2006/main" noChangeAspect="1"/>
+            </wp:cNvGraphicFramePr>
+            <a:graphic xmlns:a="http://schemas.openxmlformats.org/drawingml/2006/main">
+              <a:graphicData uri="http://schemas.openxmlformats.org/drawingml/2006/picture">
+                <pic:pic xmlns:pic="http://schemas.openxmlformats.org/drawingml/2006/picture">
+                  <pic:nvPicPr>
+                    <pic:cNvPr id="0" name="Picture 3"/>
+                    <pic:cNvPicPr>
+                      <a:picLocks noChangeAspect="1" noChangeArrowheads="1"/>
+                    </pic:cNvPicPr>
+                  </pic:nvPicPr>
+                  <pic:blipFill>
+                    <a:blip r:embed="rId7" cstate="print">
+                      <a:extLst>
+                        <a:ext uri="{28A0092B-C50C-407E-A947-70E740481C1C}">
+                          <a14:useLocalDpi xmlns:a14="http://schemas.microsoft.com/office/drawing/2010/main" val="0"/>
+                        </a:ext>
+                      </a:extLst>
+                    </a:blip>
+                    <a:srcRect/>
+                    <a:stretch>
+                      <a:fillRect/>
+                    </a:stretch>
+                  </pic:blipFill>
+                  <pic:spPr bwMode="auto">
+                    <a:xfrm>
+                      <a:off x="0" y="0"/>
+                      <a:ext cx="3088288" cy="1858973"/>
+                    </a:xfrm>
+                    <a:prstGeom prst="rect">
+                      <a:avLst/>
+                    </a:prstGeom>
+                    <a:noFill/>
+                  </pic:spPr>
+                </pic:pic>
+              </a:graphicData>
+            </a:graphic>
+          </wp:inline>
+        </w:drawing>
+      </w:r>
+    </w:p>
+    <w:p>
+      <w:pPr>
+        <w:pStyle w:val="Quote"/>
+        <w:rPr>
+          <w:sz w:val="18"/>
+          <w:szCs w:val="18"/>
+        </w:rPr>
+      </w:pPr>
+      <w:r>
+        <w:rPr>
+          <w:sz w:val="18"/>
+          <w:szCs w:val="18"/>
+        </w:rPr>
+        <w:t xml:space="preserve">Figure </w:t>
+      </w:r>
+      <w:r>
+        <w:rPr>
+          <w:sz w:val="18"/>
+          <w:szCs w:val="18"/>
+        </w:rPr>
+        <w:t>4</w:t>
+      </w:r>
+      <w:r>
+        <w:rPr>
+          <w:sz w:val="18"/>
+          <w:szCs w:val="18"/>
+        </w:rPr>
+        <w:t xml:space="preserve">: The number of iterations that </w:t>
+      </w:r>
+      <w:r>
+        <w:rPr>
+          <w:sz w:val="18"/>
+          <w:szCs w:val="18"/>
+        </w:rPr>
+        <w:t>policy</w:t>
+      </w:r>
+      <w:r>
+        <w:rPr>
+          <w:sz w:val="18"/>
+          <w:szCs w:val="18"/>
+        </w:rPr>
+        <w:t xml:space="preserve"> iteration needed to converge compared to the probability that the agent moves in its intended direction. </w:t>
+      </w:r>
+    </w:p>
+    <w:p>
+      <w:r>
+        <w:lastRenderedPageBreak/>
+        <w:t xml:space="preserve">One of the reasons that policy iteration took fewer iterations to converge </w:t>
+      </w:r>
+      <w:r>
+        <w:t>when</w:t>
+      </w:r>
+      <w:r>
+        <w:t xml:space="preserve"> </w:t>
+      </w:r>
+      <w:r>
+        <w:t xml:space="preserve">agent movement </w:t>
+      </w:r>
+      <w:proofErr w:type="gramStart"/>
+      <w:r>
+        <w:t xml:space="preserve">was </w:t>
+      </w:r>
+      <w:r>
+        <w:t xml:space="preserve"> </w:t>
+      </w:r>
+      <w:r>
+        <w:t>more</w:t>
+      </w:r>
+      <w:proofErr w:type="gramEnd"/>
+      <w:r>
+        <w:t xml:space="preserve"> stochastic</w:t>
+      </w:r>
+      <w:r>
+        <w:t xml:space="preserve"> was</w:t>
+      </w:r>
+      <w:r>
+        <w:t xml:space="preserve"> that the inner value iteration loop took longer.</w:t>
+      </w:r>
+      <w:r>
+        <w:t xml:space="preserve"> The inner loop on </w:t>
+      </w:r>
+      <w:r>
+        <w:t xml:space="preserve">took around </w:t>
+      </w:r>
+      <w:r>
+        <w:t>15 iterations on average when there was no randomness to the agent’s movement.</w:t>
+      </w:r>
+      <w:r>
+        <w:t xml:space="preserve"> When there was high randomness in the agent’s movement it took around 100 iterations to evaluate the policy.</w:t>
+      </w:r>
+      <w:r>
+        <w:t xml:space="preserve"> Policy iteration was much slower in clock time that value iteration. It took as little as 4 seconds and as many as 7 seconds to converge on my computer. </w:t>
+      </w:r>
+    </w:p>
+    <w:p/>
+    <w:p>
+      <w:pPr>
+        <w:jc w:val="center"/>
+      </w:pPr>
+      <w:r>
+        <w:rPr>
+          <w:noProof/>
+        </w:rPr>
+        <w:drawing>
+          <wp:inline distT="0" distB="0" distL="0" distR="0" wp14:anchorId="5FEE159D" wp14:editId="4BC004F2">
+            <wp:extent cx="3379788" cy="2630771"/>
+            <wp:effectExtent l="0" t="0" r="0" b="0"/>
+            <wp:docPr id="18" name="Picture 18"/>
+            <wp:cNvGraphicFramePr>
+              <a:graphicFrameLocks xmlns:a="http://schemas.openxmlformats.org/drawingml/2006/main" noChangeAspect="1"/>
+            </wp:cNvGraphicFramePr>
+            <a:graphic xmlns:a="http://schemas.openxmlformats.org/drawingml/2006/main">
+              <a:graphicData uri="http://schemas.openxmlformats.org/drawingml/2006/picture">
+                <pic:pic xmlns:pic="http://schemas.openxmlformats.org/drawingml/2006/picture">
+                  <pic:nvPicPr>
+                    <pic:cNvPr id="0" name="Picture 5"/>
+                    <pic:cNvPicPr>
+                      <a:picLocks noChangeAspect="1" noChangeArrowheads="1"/>
+                    </pic:cNvPicPr>
+                  </pic:nvPicPr>
+                  <pic:blipFill>
+                    <a:blip r:embed="rId8" cstate="print">
+                      <a:extLst>
+                        <a:ext uri="{28A0092B-C50C-407E-A947-70E740481C1C}">
+                          <a14:useLocalDpi xmlns:a14="http://schemas.microsoft.com/office/drawing/2010/main" val="0"/>
+                        </a:ext>
+                      </a:extLst>
+                    </a:blip>
+                    <a:srcRect/>
+                    <a:stretch>
+                      <a:fillRect/>
+                    </a:stretch>
+                  </pic:blipFill>
+                  <pic:spPr bwMode="auto">
+                    <a:xfrm>
+                      <a:off x="0" y="0"/>
+                      <a:ext cx="3393725" cy="2641619"/>
+                    </a:xfrm>
+                    <a:prstGeom prst="rect">
+                      <a:avLst/>
+                    </a:prstGeom>
+                    <a:noFill/>
+                    <a:ln>
+                      <a:noFill/>
+                    </a:ln>
+                  </pic:spPr>
+                </pic:pic>
+              </a:graphicData>
+            </a:graphic>
+          </wp:inline>
+        </w:drawing>
+      </w:r>
+    </w:p>
+    <w:p>
+      <w:pPr>
+        <w:pStyle w:val="Quote"/>
+        <w:rPr>
+          <w:sz w:val="18"/>
+          <w:szCs w:val="18"/>
+        </w:rPr>
+      </w:pPr>
+      <w:r>
+        <w:rPr>
+          <w:sz w:val="18"/>
+          <w:szCs w:val="18"/>
+        </w:rPr>
+        <w:t xml:space="preserve">Figure </w:t>
+      </w:r>
+      <w:r>
+        <w:rPr>
+          <w:sz w:val="18"/>
+          <w:szCs w:val="18"/>
+        </w:rPr>
+        <w:t>5</w:t>
+      </w:r>
+      <w:r>
+        <w:rPr>
+          <w:sz w:val="18"/>
+          <w:szCs w:val="18"/>
+        </w:rPr>
+        <w:t xml:space="preserve">: </w:t>
+      </w:r>
+      <w:r>
+        <w:rPr>
+          <w:sz w:val="18"/>
+          <w:szCs w:val="18"/>
+        </w:rPr>
+        <w:t>This figure shows the policies that policy iteration chose for when the agent has zero keys, one key, and two keys.</w:t>
+      </w:r>
+    </w:p>
+    <w:p/>
+    <w:p>
+      <w:r>
+        <w:t xml:space="preserve">Policy iteration chose a similar policy to value iteration. It decided to get the other key first and there are a few areas where it chose a slightly different, equally valid path through some of the rooms. </w:t>
+      </w:r>
+      <w:r>
+        <w:t>Overall,</w:t>
+      </w:r>
+      <w:r>
+        <w:t xml:space="preserve"> I don’t see any advantage to using policy iteration for the Doors and Keys MDP.</w:t>
       </w:r>
     </w:p>
     <w:p>

</xml_diff>